<commit_message>
spell-checked and some excellent further comments from SR
</commit_message>
<xml_diff>
--- a/ukrn/ukrn_rrs.docx
+++ b/ukrn/ukrn_rrs.docx
@@ -98,7 +98,7 @@
         <w:t xml:space="preserve">2023-02-09</w:t>
       </w:r>
     </w:p>
-    <w:bookmarkStart w:id="23" w:name="what-is-rights-retention"/>
+    <w:bookmarkStart w:id="24" w:name="what-is-rights-retention"/>
     <w:p>
       <w:pPr>
         <w:pStyle w:val="Heading1"/>
@@ -118,19 +118,19 @@
         <w:t xml:space="preserve"> </w:t>
       </w:r>
       <w:r>
-        <w:t xml:space="preserve">can now rapidly share both digital research artifacts and computer</w:t>
-      </w:r>
-      <w:r>
-        <w:t xml:space="preserve"> </w:t>
-      </w:r>
-      <w:r>
-        <w:t xml:space="preserve">programmes for processing the artifacts. This freedom to share our</w:t>
-      </w:r>
-      <w:r>
-        <w:t xml:space="preserve"> </w:t>
-      </w:r>
-      <w:r>
-        <w:t xml:space="preserve">digitial artifacts is exciting and is rapidly transforming many</w:t>
+        <w:t xml:space="preserve">can now rapidly share both digital research artefacts and computer</w:t>
+      </w:r>
+      <w:r>
+        <w:t xml:space="preserve"> </w:t>
+      </w:r>
+      <w:r>
+        <w:t xml:space="preserve">programmes for processing the artefacts. This freedom to share our</w:t>
+      </w:r>
+      <w:r>
+        <w:t xml:space="preserve"> </w:t>
+      </w:r>
+      <w:r>
+        <w:t xml:space="preserve">digital artefacts is exciting and is rapidly transforming many</w:t>
       </w:r>
       <w:r>
         <w:t xml:space="preserve"> </w:t>
@@ -201,7 +201,7 @@
         <w:t xml:space="preserve"> </w:t>
       </w:r>
       <w:r>
-        <w:t xml:space="preserve">researchers will find natural and uncontroversial. Furthemore, most</w:t>
+        <w:t xml:space="preserve">researchers will find natural and uncontroversial. Furthermore, most</w:t>
       </w:r>
       <w:r>
         <w:t xml:space="preserve"> </w:t>
@@ -227,19 +227,19 @@
         <w:pStyle w:val="BodyText"/>
       </w:pPr>
       <w:r>
-        <w:t xml:space="preserve">In parallel to this growth of open reserch, UK research councils and</w:t>
-      </w:r>
-      <w:r>
-        <w:t xml:space="preserve"> </w:t>
-      </w:r>
-      <w:r>
-        <w:t xml:space="preserve">major funding bodies now require theat our published research articles</w:t>
-      </w:r>
-      <w:r>
-        <w:t xml:space="preserve"> </w:t>
-      </w:r>
-      <w:r>
-        <w:t xml:space="preserve">must freely available without embaro under particular copyright</w:t>
+        <w:t xml:space="preserve">In parallel to this growth of open research, UK research councils and</w:t>
+      </w:r>
+      <w:r>
+        <w:t xml:space="preserve"> </w:t>
+      </w:r>
+      <w:r>
+        <w:t xml:space="preserve">major funding bodies now require that our published research articles</w:t>
+      </w:r>
+      <w:r>
+        <w:t xml:space="preserve"> </w:t>
+      </w:r>
+      <w:r>
+        <w:t xml:space="preserve">must freely available without embargo under particular copyright</w:t>
       </w:r>
       <w:r>
         <w:t xml:space="preserve"> </w:t>
@@ -313,37 +313,37 @@
         <w:t xml:space="preserve"> </w:t>
       </w:r>
       <w:r>
-        <w:t xml:space="preserve">manuscript (the author accepted manuscript, AAM) freely available via</w:t>
-      </w:r>
-      <w:r>
-        <w:t xml:space="preserve"> </w:t>
-      </w:r>
-      <w:r>
-        <w:t xml:space="preserve">an institutional repository or similar archive. Many publishers have</w:t>
-      </w:r>
-      <w:r>
-        <w:t xml:space="preserve"> </w:t>
-      </w:r>
-      <w:r>
-        <w:t xml:space="preserve">previously allowed some form of self-archiving, but usually with</w:t>
-      </w:r>
-      <w:r>
-        <w:t xml:space="preserve"> </w:t>
-      </w:r>
-      <w:r>
-        <w:t xml:space="preserve">constraints, e.g. imposition of an embargo period (between 6-24</w:t>
-      </w:r>
-      <w:r>
-        <w:t xml:space="preserve"> </w:t>
-      </w:r>
-      <w:r>
-        <w:t xml:space="preserve">months). These constraints contradict funders’ requirements that</w:t>
-      </w:r>
-      <w:r>
-        <w:t xml:space="preserve"> </w:t>
-      </w:r>
-      <w:r>
-        <w:t xml:space="preserve">prohibit any embargo period.</w:t>
+        <w:t xml:space="preserve">manuscript (the peer-reviewed author accepted manuscript, AAM) freely</w:t>
+      </w:r>
+      <w:r>
+        <w:t xml:space="preserve"> </w:t>
+      </w:r>
+      <w:r>
+        <w:t xml:space="preserve">available via an institutional repository or similar archive. Many</w:t>
+      </w:r>
+      <w:r>
+        <w:t xml:space="preserve"> </w:t>
+      </w:r>
+      <w:r>
+        <w:t xml:space="preserve">publishers have previously allowed some form of self-archiving, but</w:t>
+      </w:r>
+      <w:r>
+        <w:t xml:space="preserve"> </w:t>
+      </w:r>
+      <w:r>
+        <w:t xml:space="preserve">usually with constraints, e.g. imposition of an embargo period</w:t>
+      </w:r>
+      <w:r>
+        <w:t xml:space="preserve"> </w:t>
+      </w:r>
+      <w:r>
+        <w:t xml:space="preserve">(between 6-24 months). These constraints contradict funders’</w:t>
+      </w:r>
+      <w:r>
+        <w:t xml:space="preserve"> </w:t>
+      </w:r>
+      <w:r>
+        <w:t xml:space="preserve">requirements that prohibit any embargo period.</w:t>
       </w:r>
     </w:p>
     <w:p>
@@ -392,7 +392,7 @@
         <w:t xml:space="preserve"> </w:t>
       </w:r>
       <w:r>
-        <w:t xml:space="preserve">Within the UK, proposals for a UK Scholarly Communcations Licence</w:t>
+        <w:t xml:space="preserve">Within the UK, proposals for a UK Scholarly Communications Licence</w:t>
       </w:r>
       <w:r>
         <w:t xml:space="preserve"> </w:t>
@@ -415,43 +415,36 @@
         <w:t xml:space="preserve"> </w:t>
       </w:r>
       <w:r>
-        <w:t xml:space="preserve">the</w:t>
-      </w:r>
-      <w:r>
-        <w:t xml:space="preserve"> </w:t>
-      </w:r>
-      <w:r>
-        <w:t xml:space="preserve">“</w:t>
-      </w:r>
-      <w:r>
-        <w:t xml:space="preserve">rights retention strategy</w:t>
-      </w:r>
-      <w:r>
-        <w:t xml:space="preserve">”</w:t>
-      </w:r>
-      <w:r>
-        <w:t xml:space="preserve"> </w:t>
-      </w:r>
-      <w:r>
-        <w:t xml:space="preserve">has been developed by a group of</w:t>
-      </w:r>
-      <w:r>
-        <w:t xml:space="preserve"> </w:t>
-      </w:r>
-      <w:r>
-        <w:t xml:space="preserve">international funders, cOAlition S, to allow researchers to retain</w:t>
-      </w:r>
-      <w:r>
-        <w:t xml:space="preserve"> </w:t>
-      </w:r>
-      <w:r>
-        <w:t xml:space="preserve">rights on their scholarly writing and thus meet the requirements of</w:t>
-      </w:r>
-      <w:r>
-        <w:t xml:space="preserve"> </w:t>
-      </w:r>
-      <w:r>
-        <w:t xml:space="preserve">their funders.</w:t>
+        <w:t xml:space="preserve">the ``</w:t>
+      </w:r>
+      <w:hyperlink r:id="rId23">
+        <w:r>
+          <w:rPr>
+            <w:rStyle w:val="Hyperlink"/>
+          </w:rPr>
+          <w:t xml:space="preserve">rights retention strategy</w:t>
+        </w:r>
+      </w:hyperlink>
+      <w:r>
+        <w:t xml:space="preserve">’’</w:t>
+      </w:r>
+      <w:r>
+        <w:t xml:space="preserve"> </w:t>
+      </w:r>
+      <w:r>
+        <w:t xml:space="preserve">been developed by a group of international funders, cOAlition S, to</w:t>
+      </w:r>
+      <w:r>
+        <w:t xml:space="preserve"> </w:t>
+      </w:r>
+      <w:r>
+        <w:t xml:space="preserve">allow researchers to retain rights on their scholarly writing and thus</w:t>
+      </w:r>
+      <w:r>
+        <w:t xml:space="preserve"> </w:t>
+      </w:r>
+      <w:r>
+        <w:t xml:space="preserve">meet the requirements of their funders.</w:t>
       </w:r>
     </w:p>
     <w:p>
@@ -468,8 +461,8 @@
         <w:t xml:space="preserve">manuscripts using the rights retention strategy.</w:t>
       </w:r>
     </w:p>
-    <w:bookmarkEnd w:id="23"/>
-    <w:bookmarkStart w:id="24" w:name="why-should-authors-retain-their-rights"/>
+    <w:bookmarkEnd w:id="24"/>
+    <w:bookmarkStart w:id="25" w:name="why-should-authors-retain-their-rights"/>
     <w:p>
       <w:pPr>
         <w:pStyle w:val="Heading1"/>
@@ -507,7 +500,7 @@
         <w:t xml:space="preserve"> </w:t>
       </w:r>
       <w:r>
-        <w:t xml:space="preserve">digital artifacts that they wish to share. Another important reason</w:t>
+        <w:t xml:space="preserve">digital artefacts that they wish to share. Another important reason</w:t>
       </w:r>
       <w:r>
         <w:t xml:space="preserve"> </w:t>
@@ -620,8 +613,8 @@
         <w:t xml:space="preserve">.</w:t>
       </w:r>
     </w:p>
-    <w:bookmarkEnd w:id="24"/>
-    <w:bookmarkStart w:id="32" w:name="how-to-retain-rights-to-your-manuscripts"/>
+    <w:bookmarkEnd w:id="25"/>
+    <w:bookmarkStart w:id="33" w:name="how-to-retain-rights-to-your-manuscripts"/>
     <w:p>
       <w:pPr>
         <w:pStyle w:val="Heading1"/>
@@ -740,7 +733,7 @@
         <w:t xml:space="preserve"> </w:t>
       </w:r>
       <w:r>
-        <w:t xml:space="preserve">prevent e.g. commerical use; many funders allow this but it may</w:t>
+        <w:t xml:space="preserve">prevent e.g. commercial use; many funders allow this but it may</w:t>
       </w:r>
       <w:r>
         <w:t xml:space="preserve"> </w:t>
@@ -763,7 +756,7 @@
         <w:t xml:space="preserve">including the Wellcome Trust and all of the UK Research Councils.</w:t>
       </w:r>
     </w:p>
-    <w:bookmarkStart w:id="29" w:name="what-if-things-go-wrong"/>
+    <w:bookmarkStart w:id="30" w:name="what-if-things-go-wrong"/>
     <w:p>
       <w:pPr>
         <w:pStyle w:val="Heading2"/>
@@ -847,7 +840,7 @@
       <w:r>
         <w:t xml:space="preserve"> </w:t>
       </w:r>
-      <w:hyperlink r:id="rId25">
+      <w:hyperlink r:id="rId26">
         <w:r>
           <w:rPr>
             <w:rStyle w:val="Hyperlink"/>
@@ -873,7 +866,7 @@
       <w:r>
         <w:t xml:space="preserve"> </w:t>
       </w:r>
-      <w:hyperlink r:id="rId26">
+      <w:hyperlink r:id="rId27">
         <w:r>
           <w:rPr>
             <w:rStyle w:val="Hyperlink"/>
@@ -910,7 +903,7 @@
       <w:r>
         <w:t xml:space="preserve"> </w:t>
       </w:r>
-      <w:hyperlink r:id="rId27">
+      <w:hyperlink r:id="rId28">
         <w:r>
           <w:rPr>
             <w:rStyle w:val="Hyperlink"/>
@@ -999,7 +992,7 @@
         <w:t xml:space="preserve"> </w:t>
       </w:r>
       <w:r>
-        <w:t xml:space="preserve">pay an APCs to have your work published. Often these costs are</w:t>
+        <w:t xml:space="preserve">pay an APC to have your work published. Often these costs are</w:t>
       </w:r>
       <w:r>
         <w:t xml:space="preserve"> </w:t>
@@ -1036,7 +1029,7 @@
       <w:r>
         <w:t xml:space="preserve"> </w:t>
       </w:r>
-      <w:hyperlink r:id="rId28">
+      <w:hyperlink r:id="rId29">
         <w:r>
           <w:rPr>
             <w:rStyle w:val="Hyperlink"/>
@@ -1063,8 +1056,8 @@
         <w:t xml:space="preserve">you to follow.</w:t>
       </w:r>
     </w:p>
-    <w:bookmarkEnd w:id="29"/>
-    <w:bookmarkStart w:id="31" w:name="Xe8462e5198ebeecfae8c73f16d932219d396b59"/>
+    <w:bookmarkEnd w:id="30"/>
+    <w:bookmarkStart w:id="32" w:name="Xe8462e5198ebeecfae8c73f16d932219d396b59"/>
     <w:p>
       <w:pPr>
         <w:pStyle w:val="Heading2"/>
@@ -1162,12 +1155,12 @@
         <w:t xml:space="preserve"> </w:t>
       </w:r>
       <w:r>
-        <w:t xml:space="preserve">institutional policies is available at:</w:t>
-      </w:r>
-      <w:r>
-        <w:t xml:space="preserve"> </w:t>
-      </w:r>
-      <w:hyperlink r:id="rId30">
+        <w:t xml:space="preserve">UK institutional policies is available at:</w:t>
+      </w:r>
+      <w:r>
+        <w:t xml:space="preserve"> </w:t>
+      </w:r>
+      <w:hyperlink r:id="rId31">
         <w:r>
           <w:rPr>
             <w:rStyle w:val="Hyperlink"/>
@@ -1206,9 +1199,9 @@
         <w:t xml:space="preserve">manuscript.</w:t>
       </w:r>
     </w:p>
-    <w:bookmarkEnd w:id="31"/>
     <w:bookmarkEnd w:id="32"/>
-    <w:bookmarkStart w:id="33" w:name="closing-comments"/>
+    <w:bookmarkEnd w:id="33"/>
+    <w:bookmarkStart w:id="34" w:name="closing-comments"/>
     <w:p>
       <w:pPr>
         <w:pStyle w:val="Heading1"/>
@@ -1267,8 +1260,8 @@
         <w:t xml:space="preserve">accepted manuscripts without embargo.</w:t>
       </w:r>
     </w:p>
-    <w:bookmarkEnd w:id="33"/>
-    <w:bookmarkStart w:id="39" w:name="references"/>
+    <w:bookmarkEnd w:id="34"/>
+    <w:bookmarkStart w:id="40" w:name="references"/>
     <w:p>
       <w:pPr>
         <w:pStyle w:val="Heading1"/>
@@ -1277,8 +1270,8 @@
         <w:t xml:space="preserve">References</w:t>
       </w:r>
     </w:p>
-    <w:bookmarkStart w:id="38" w:name="refs"/>
-    <w:bookmarkStart w:id="35" w:name="ref-Langham-Putrow2021-qf"/>
+    <w:bookmarkStart w:id="39" w:name="refs"/>
+    <w:bookmarkStart w:id="36" w:name="ref-Langham-Putrow2021-qf"/>
     <w:p>
       <w:pPr>
         <w:pStyle w:val="Bibliography"/>
@@ -1311,7 +1304,7 @@
       <w:r>
         <w:t xml:space="preserve"> </w:t>
       </w:r>
-      <w:hyperlink r:id="rId34">
+      <w:hyperlink r:id="rId35">
         <w:r>
           <w:rPr>
             <w:rStyle w:val="Hyperlink"/>
@@ -1323,8 +1316,8 @@
         <w:t xml:space="preserve">.</w:t>
       </w:r>
     </w:p>
-    <w:bookmarkEnd w:id="35"/>
-    <w:bookmarkStart w:id="37" w:name="ref-Suber2022-dm"/>
+    <w:bookmarkEnd w:id="36"/>
+    <w:bookmarkStart w:id="38" w:name="ref-Suber2022-dm"/>
     <w:p>
       <w:pPr>
         <w:pStyle w:val="Bibliography"/>
@@ -1357,7 +1350,7 @@
       <w:r>
         <w:t xml:space="preserve"> </w:t>
       </w:r>
-      <w:hyperlink r:id="rId36">
+      <w:hyperlink r:id="rId37">
         <w:r>
           <w:rPr>
             <w:rStyle w:val="Hyperlink"/>
@@ -1369,10 +1362,10 @@
         <w:t xml:space="preserve">.</w:t>
       </w:r>
     </w:p>
-    <w:bookmarkEnd w:id="37"/>
     <w:bookmarkEnd w:id="38"/>
     <w:bookmarkEnd w:id="39"/>
-    <w:bookmarkStart w:id="41" w:name="changes"/>
+    <w:bookmarkEnd w:id="40"/>
+    <w:bookmarkStart w:id="42" w:name="changes"/>
     <w:p>
       <w:pPr>
         <w:pStyle w:val="Heading1"/>
@@ -1381,7 +1374,7 @@
         <w:t xml:space="preserve">Changes</w:t>
       </w:r>
     </w:p>
-    <w:bookmarkStart w:id="40" w:name="version-0.3"/>
+    <w:bookmarkStart w:id="41" w:name="version-0.3"/>
     <w:p>
       <w:pPr>
         <w:pStyle w:val="Heading2"/>
@@ -1469,8 +1462,16 @@
         <w:t xml:space="preserve">In addition to these reviewer suggestions, I’ve added a brief closing comment.</w:t>
       </w:r>
     </w:p>
-    <w:bookmarkEnd w:id="40"/>
+    <w:p>
+      <w:pPr>
+        <w:pStyle w:val="BodyText"/>
+      </w:pPr>
+      <w:r>
+        <w:t xml:space="preserve">and now spell-checked!</w:t>
+      </w:r>
+    </w:p>
     <w:bookmarkEnd w:id="41"/>
+    <w:bookmarkEnd w:id="42"/>
     <w:sectPr/>
   </w:body>
 </w:document>

</xml_diff>